<commit_message>
ajout fonction enregistrer + commentaire
</commit_message>
<xml_diff>
--- a/annex10/Annexe_10-Exercice_sur_les_exceptions.docx
+++ b/annex10/Annexe_10-Exercice_sur_les_exceptions.docx
@@ -8,7 +8,16 @@
         <w:jc w:val="center"/>
       </w:pPr>
       <w:r>
-        <w:t xml:space="preserve">ANNEXE </w:t>
+        <w:t>01</w:t>
+      </w:r>
+      <w:r>
+        <w:t>A</w:t>
+      </w:r>
+      <w:r>
+        <w:t xml:space="preserve"> </w:t>
+      </w:r>
+      <w:r>
+        <w:t xml:space="preserve">NNEXE </w:t>
       </w:r>
       <w:r>
         <w:t>10</w:t>
@@ -31,6 +40,22 @@
           <w:szCs w:val="24"/>
         </w:rPr>
         <w:t>Sans l'aide de l'ordinateur, quel sera le résultat affiché du projet suivant ?</w:t>
+      </w:r>
+      <w:r>
+        <w:rPr>
+          <w:rFonts w:ascii="Noto Sans" w:hAnsi="Noto Sans" w:cs="Noto Sans"/>
+          <w:color w:val="DBDEE1"/>
+          <w:shd w:val="clear" w:color="auto" w:fill="313338"/>
+        </w:rPr>
+        <w:t xml:space="preserve"> </w:t>
+      </w:r>
+      <w:r>
+        <w:rPr>
+          <w:rFonts w:ascii="Noto Sans" w:hAnsi="Noto Sans" w:cs="Noto Sans"/>
+          <w:color w:val="DBDEE1"/>
+          <w:shd w:val="clear" w:color="auto" w:fill="313338"/>
+        </w:rPr>
+        <w:t>34756154956154</w:t>
       </w:r>
     </w:p>
     <w:p>
@@ -1910,8 +1935,8 @@
       <w:tblLook w:val="04A0" w:firstRow="1" w:lastRow="0" w:firstColumn="1" w:lastColumn="0" w:noHBand="0" w:noVBand="1"/>
     </w:tblPr>
     <w:tblGrid>
-      <w:gridCol w:w="10564"/>
-      <w:gridCol w:w="236"/>
+      <w:gridCol w:w="10509"/>
+      <w:gridCol w:w="291"/>
     </w:tblGrid>
     <w:tr>
       <w:tc>

</xml_diff>